<commit_message>
Attempt to grade all tasks. Some functions need to be repaired
</commit_message>
<xml_diff>
--- a/reports/reportsC/expC_no4.docx
+++ b/reports/reportsC/expC_no4.docx
@@ -1,6 +1,6 @@
 
 <file path=word/document.xml><?xml version="1.0" encoding="utf-8"?>
-<w:document xmlns:wpc="http://schemas.microsoft.com/office/word/2010/wordprocessingCanvas" xmlns:cx="http://schemas.microsoft.com/office/drawing/2014/chartex" xmlns:cx1="http://schemas.microsoft.com/office/drawing/2015/9/8/chartex" xmlns:cx2="http://schemas.microsoft.com/office/drawing/2015/10/21/chartex" xmlns:cx3="http://schemas.microsoft.com/office/drawing/2016/5/9/chartex" xmlns:cx4="http://schemas.microsoft.com/office/drawing/2016/5/10/chartex" xmlns:cx5="http://schemas.microsoft.com/office/drawing/2016/5/11/chartex" xmlns:cx6="http://schemas.microsoft.com/office/drawing/2016/5/12/chartex" xmlns:cx7="http://schemas.microsoft.com/office/drawing/2016/5/13/chartex" xmlns:cx8="http://schemas.microsoft.com/office/drawing/2016/5/14/chartex" xmlns:mc="http://schemas.openxmlformats.org/markup-compatibility/2006" xmlns:aink="http://schemas.microsoft.com/office/drawing/2016/ink" xmlns:am3d="http://schemas.microsoft.com/office/drawing/2017/model3d" xmlns:o="urn:schemas-microsoft-com:office:office" xmlns:oel="http://schemas.microsoft.com/office/2019/extlst" xmlns:r="http://schemas.openxmlformats.org/officeDocument/2006/relationships" xmlns:m="http://schemas.openxmlformats.org/officeDocument/2006/math" xmlns:v="urn:schemas-microsoft-com:vml" xmlns:wp14="http://schemas.microsoft.com/office/word/2010/wordprocessingDrawing" xmlns:wp="http://schemas.openxmlformats.org/drawingml/2006/wordprocessingDrawing" xmlns:w10="urn:schemas-microsoft-com:office:word" xmlns:w="http://schemas.openxmlformats.org/wordprocessingml/2006/main" xmlns:w14="http://schemas.microsoft.com/office/word/2010/wordml" xmlns:w15="http://schemas.microsoft.com/office/word/2012/wordml" xmlns:w16cex="http://schemas.microsoft.com/office/word/2018/wordml/cex" xmlns:w16cid="http://schemas.microsoft.com/office/word/2016/wordml/cid" xmlns:w16="http://schemas.microsoft.com/office/word/2018/wordml" xmlns:w16du="http://schemas.microsoft.com/office/word/2023/wordml/word16du" xmlns:w16sdtdh="http://schemas.microsoft.com/office/word/2020/wordml/sdtdatahash" xmlns:w16se="http://schemas.microsoft.com/office/word/2015/wordml/symex" xmlns:wpg="http://schemas.microsoft.com/office/word/2010/wordprocessingGroup" xmlns:wpi="http://schemas.microsoft.com/office/word/2010/wordprocessingInk" xmlns:wne="http://schemas.microsoft.com/office/word/2006/wordml" xmlns:wps="http://schemas.microsoft.com/office/word/2010/wordprocessingShape" mc:Ignorable="w14 w15 w16se w16cid w16 w16cex w16sdtdh w16du wp14">
+<w:document xmlns:wpc="http://schemas.microsoft.com/office/word/2010/wordprocessingCanvas" xmlns:cx="http://schemas.microsoft.com/office/drawing/2014/chartex" xmlns:cx1="http://schemas.microsoft.com/office/drawing/2015/9/8/chartex" xmlns:cx2="http://schemas.microsoft.com/office/drawing/2015/10/21/chartex" xmlns:cx3="http://schemas.microsoft.com/office/drawing/2016/5/9/chartex" xmlns:cx4="http://schemas.microsoft.com/office/drawing/2016/5/10/chartex" xmlns:cx5="http://schemas.microsoft.com/office/drawing/2016/5/11/chartex" xmlns:cx6="http://schemas.microsoft.com/office/drawing/2016/5/12/chartex" xmlns:cx7="http://schemas.microsoft.com/office/drawing/2016/5/13/chartex" xmlns:cx8="http://schemas.microsoft.com/office/drawing/2016/5/14/chartex" xmlns:mc="http://schemas.openxmlformats.org/markup-compatibility/2006" xmlns:aink="http://schemas.microsoft.com/office/drawing/2016/ink" xmlns:am3d="http://schemas.microsoft.com/office/drawing/2017/model3d" xmlns:o="urn:schemas-microsoft-com:office:office" xmlns:oel="http://schemas.microsoft.com/office/2019/extlst" xmlns:r="http://schemas.openxmlformats.org/officeDocument/2006/relationships" xmlns:m="http://schemas.openxmlformats.org/officeDocument/2006/math" xmlns:v="urn:schemas-microsoft-com:vml" xmlns:wp14="http://schemas.microsoft.com/office/word/2010/wordprocessingDrawing" xmlns:wp="http://schemas.openxmlformats.org/drawingml/2006/wordprocessingDrawing" xmlns:w10="urn:schemas-microsoft-com:office:word" xmlns:w="http://schemas.openxmlformats.org/wordprocessingml/2006/main" xmlns:w14="http://schemas.microsoft.com/office/word/2010/wordml" xmlns:w15="http://schemas.microsoft.com/office/word/2012/wordml" xmlns:w16cex="http://schemas.microsoft.com/office/word/2018/wordml/cex" xmlns:w16cid="http://schemas.microsoft.com/office/word/2016/wordml/cid" xmlns:w16="http://schemas.microsoft.com/office/word/2018/wordml" xmlns:w16sdtdh="http://schemas.microsoft.com/office/word/2020/wordml/sdtdatahash" xmlns:w16se="http://schemas.microsoft.com/office/word/2015/wordml/symex" xmlns:wpg="http://schemas.microsoft.com/office/word/2010/wordprocessingGroup" xmlns:wpi="http://schemas.microsoft.com/office/word/2010/wordprocessingInk" xmlns:wne="http://schemas.microsoft.com/office/word/2006/wordml" xmlns:wps="http://schemas.microsoft.com/office/word/2010/wordprocessingShape" mc:Ignorable="w14 w15 w16se w16cid w16 w16cex w16sdtdh wp14">
   <w:body>
     <w:p>
       <w:pPr>
@@ -230,6 +230,19 @@
     <w:p>
       <w:pPr>
         <w:rPr>
+          <w:lang w:val="en-GB"/>
+        </w:rPr>
+      </w:pPr>
+      <w:r>
+        <w:rPr>
+          <w:lang w:val="en-GB"/>
+        </w:rPr>
+        <w:t>The experiment is grounded in the concept of file access logging as a critical security measure in monitoring and tracking file interactions within a Linux environment. By recording access events, including user details and timestamps, file access logging provides valuable insights into system activities and potential security breaches.</w:t>
+      </w:r>
+    </w:p>
+    <w:p>
+      <w:pPr>
+        <w:rPr>
           <w:rStyle w:val="scxw222918798"/>
           <w:rFonts w:ascii="Aptos" w:hAnsi="Aptos" w:cs="Segoe UI"/>
           <w:sz w:val="44"/>
@@ -239,12 +252,6 @@
       </w:pPr>
       <w:r>
         <w:rPr>
-          <w:lang w:val="en-GB"/>
-        </w:rPr>
-        <w:t>The experiment is grounded in the concept of file access logging as a critical security measure in monitoring and tracking file interactions within a Linux environment. By recording access events, including user details and timestamps, file access logging provides valuable insights into system activities and potential security breaches.</w:t>
-      </w:r>
-      <w:r>
-        <w:rPr>
           <w:rFonts w:ascii="Aptos" w:hAnsi="Aptos" w:cs="Segoe UI"/>
           <w:lang w:val="en-GB"/>
         </w:rPr>
@@ -733,6 +740,7 @@
         <w:rPr>
           <w:lang w:val="en-GB" w:eastAsia="en-GB"/>
         </w:rPr>
+        <w:lastRenderedPageBreak/>
         <w:t># Set permissions for "file2.txt"</w:t>
       </w:r>
     </w:p>
@@ -747,7 +755,6 @@
         <w:rPr>
           <w:lang w:val="en-GB" w:eastAsia="en-GB"/>
         </w:rPr>
-        <w:lastRenderedPageBreak/>
         <w:t>chmod</w:t>
       </w:r>
       <w:proofErr w:type="spellEnd"/>
@@ -1820,6 +1827,7 @@
         <w:rPr>
           <w:lang w:val="en-GB" w:eastAsia="en-GB"/>
         </w:rPr>
+        <w:lastRenderedPageBreak/>
         <w:t>chmod</w:t>
       </w:r>
       <w:proofErr w:type="spellEnd"/>
@@ -2351,7 +2359,21 @@
         <w:rPr>
           <w:lang w:val="en-GB" w:eastAsia="en-GB"/>
         </w:rPr>
-        <w:t>Access "file1.txt" from another user account, and check the log file for the recorded event.</w:t>
+        <w:t xml:space="preserve">Access "file1.txt" from another user </w:t>
+      </w:r>
+      <w:proofErr w:type="gramStart"/>
+      <w:r>
+        <w:rPr>
+          <w:lang w:val="en-GB" w:eastAsia="en-GB"/>
+        </w:rPr>
+        <w:t>account, and</w:t>
+      </w:r>
+      <w:proofErr w:type="gramEnd"/>
+      <w:r>
+        <w:rPr>
+          <w:lang w:val="en-GB" w:eastAsia="en-GB"/>
+        </w:rPr>
+        <w:t xml:space="preserve"> check the log file for the recorded event.</w:t>
       </w:r>
     </w:p>
     <w:p>
@@ -2538,6 +2560,7 @@
         <w:t xml:space="preserve"> restart </w:t>
       </w:r>
       <w:proofErr w:type="spellStart"/>
+      <w:proofErr w:type="gramStart"/>
       <w:r>
         <w:rPr>
           <w:lang w:val="en-GB" w:eastAsia="en-GB"/>
@@ -2545,6 +2568,7 @@
         <w:t>auditd</w:t>
       </w:r>
       <w:proofErr w:type="spellEnd"/>
+      <w:proofErr w:type="gramEnd"/>
     </w:p>
     <w:p>
       <w:pPr>
@@ -2576,8 +2600,16 @@
         <w:rPr>
           <w:lang w:val="en-GB" w:eastAsia="en-GB"/>
         </w:rPr>
-        <w:t>touch /var/log/file_access.log</w:t>
-      </w:r>
+        <w:t xml:space="preserve">touch </w:t>
+      </w:r>
+      <w:proofErr w:type="gramStart"/>
+      <w:r>
+        <w:rPr>
+          <w:lang w:val="en-GB" w:eastAsia="en-GB"/>
+        </w:rPr>
+        <w:t>/var/log/file_access.log</w:t>
+      </w:r>
+      <w:proofErr w:type="gramEnd"/>
     </w:p>
     <w:p>
       <w:pPr>
@@ -2636,8 +2668,16 @@
         <w:rPr>
           <w:lang w:val="en-GB" w:eastAsia="en-GB"/>
         </w:rPr>
-        <w:t>cat /var/log/file_access.log</w:t>
-      </w:r>
+        <w:t xml:space="preserve">cat </w:t>
+      </w:r>
+      <w:proofErr w:type="gramStart"/>
+      <w:r>
+        <w:rPr>
+          <w:lang w:val="en-GB" w:eastAsia="en-GB"/>
+        </w:rPr>
+        <w:t>/var/log/file_access.log</w:t>
+      </w:r>
+      <w:proofErr w:type="gramEnd"/>
     </w:p>
     <w:p>
       <w:pPr>
@@ -2683,6 +2723,7 @@
           <w:bCs/>
           <w:lang w:val="en-GB" w:eastAsia="en-GB"/>
         </w:rPr>
+        <w:lastRenderedPageBreak/>
         <w:t>Student’s answer:</w:t>
       </w:r>
     </w:p>
@@ -2696,7 +2737,6 @@
         <w:rPr>
           <w:lang w:val="en-GB"/>
         </w:rPr>
-        <w:lastRenderedPageBreak/>
         <w:t>Enabled file access logging by adding a rule in the audit rules file to monitor changes in the "</w:t>
       </w:r>
       <w:proofErr w:type="spellStart"/>
@@ -2711,8 +2751,16 @@
         <w:rPr>
           <w:lang w:val="en-GB"/>
         </w:rPr>
-        <w:t>" directory</w:t>
-      </w:r>
+        <w:t xml:space="preserve">" </w:t>
+      </w:r>
+      <w:proofErr w:type="gramStart"/>
+      <w:r>
+        <w:rPr>
+          <w:lang w:val="en-GB"/>
+        </w:rPr>
+        <w:t>directory</w:t>
+      </w:r>
+      <w:proofErr w:type="gramEnd"/>
     </w:p>
     <w:p>
       <w:pPr>
@@ -2871,7 +2919,7 @@
 </file>
 
 <file path=word/numbering.xml><?xml version="1.0" encoding="utf-8"?>
-<w:numbering xmlns:wpc="http://schemas.microsoft.com/office/word/2010/wordprocessingCanvas" xmlns:cx="http://schemas.microsoft.com/office/drawing/2014/chartex" xmlns:cx1="http://schemas.microsoft.com/office/drawing/2015/9/8/chartex" xmlns:cx2="http://schemas.microsoft.com/office/drawing/2015/10/21/chartex" xmlns:cx3="http://schemas.microsoft.com/office/drawing/2016/5/9/chartex" xmlns:cx4="http://schemas.microsoft.com/office/drawing/2016/5/10/chartex" xmlns:cx5="http://schemas.microsoft.com/office/drawing/2016/5/11/chartex" xmlns:cx6="http://schemas.microsoft.com/office/drawing/2016/5/12/chartex" xmlns:cx7="http://schemas.microsoft.com/office/drawing/2016/5/13/chartex" xmlns:cx8="http://schemas.microsoft.com/office/drawing/2016/5/14/chartex" xmlns:mc="http://schemas.openxmlformats.org/markup-compatibility/2006" xmlns:aink="http://schemas.microsoft.com/office/drawing/2016/ink" xmlns:am3d="http://schemas.microsoft.com/office/drawing/2017/model3d" xmlns:o="urn:schemas-microsoft-com:office:office" xmlns:oel="http://schemas.microsoft.com/office/2019/extlst" xmlns:r="http://schemas.openxmlformats.org/officeDocument/2006/relationships" xmlns:m="http://schemas.openxmlformats.org/officeDocument/2006/math" xmlns:v="urn:schemas-microsoft-com:vml" xmlns:wp14="http://schemas.microsoft.com/office/word/2010/wordprocessingDrawing" xmlns:wp="http://schemas.openxmlformats.org/drawingml/2006/wordprocessingDrawing" xmlns:w10="urn:schemas-microsoft-com:office:word" xmlns:w="http://schemas.openxmlformats.org/wordprocessingml/2006/main" xmlns:w14="http://schemas.microsoft.com/office/word/2010/wordml" xmlns:w15="http://schemas.microsoft.com/office/word/2012/wordml" xmlns:w16cex="http://schemas.microsoft.com/office/word/2018/wordml/cex" xmlns:w16cid="http://schemas.microsoft.com/office/word/2016/wordml/cid" xmlns:w16="http://schemas.microsoft.com/office/word/2018/wordml" xmlns:w16du="http://schemas.microsoft.com/office/word/2023/wordml/word16du" xmlns:w16sdtdh="http://schemas.microsoft.com/office/word/2020/wordml/sdtdatahash" xmlns:w16se="http://schemas.microsoft.com/office/word/2015/wordml/symex" xmlns:wpg="http://schemas.microsoft.com/office/word/2010/wordprocessingGroup" xmlns:wpi="http://schemas.microsoft.com/office/word/2010/wordprocessingInk" xmlns:wne="http://schemas.microsoft.com/office/word/2006/wordml" xmlns:wps="http://schemas.microsoft.com/office/word/2010/wordprocessingShape" mc:Ignorable="w14 w15 w16se w16cid w16 w16cex w16sdtdh w16du wp14">
+<w:numbering xmlns:wpc="http://schemas.microsoft.com/office/word/2010/wordprocessingCanvas" xmlns:cx="http://schemas.microsoft.com/office/drawing/2014/chartex" xmlns:cx1="http://schemas.microsoft.com/office/drawing/2015/9/8/chartex" xmlns:cx2="http://schemas.microsoft.com/office/drawing/2015/10/21/chartex" xmlns:cx3="http://schemas.microsoft.com/office/drawing/2016/5/9/chartex" xmlns:cx4="http://schemas.microsoft.com/office/drawing/2016/5/10/chartex" xmlns:cx5="http://schemas.microsoft.com/office/drawing/2016/5/11/chartex" xmlns:cx6="http://schemas.microsoft.com/office/drawing/2016/5/12/chartex" xmlns:cx7="http://schemas.microsoft.com/office/drawing/2016/5/13/chartex" xmlns:cx8="http://schemas.microsoft.com/office/drawing/2016/5/14/chartex" xmlns:mc="http://schemas.openxmlformats.org/markup-compatibility/2006" xmlns:aink="http://schemas.microsoft.com/office/drawing/2016/ink" xmlns:am3d="http://schemas.microsoft.com/office/drawing/2017/model3d" xmlns:o="urn:schemas-microsoft-com:office:office" xmlns:oel="http://schemas.microsoft.com/office/2019/extlst" xmlns:r="http://schemas.openxmlformats.org/officeDocument/2006/relationships" xmlns:m="http://schemas.openxmlformats.org/officeDocument/2006/math" xmlns:v="urn:schemas-microsoft-com:vml" xmlns:wp14="http://schemas.microsoft.com/office/word/2010/wordprocessingDrawing" xmlns:wp="http://schemas.openxmlformats.org/drawingml/2006/wordprocessingDrawing" xmlns:w10="urn:schemas-microsoft-com:office:word" xmlns:w="http://schemas.openxmlformats.org/wordprocessingml/2006/main" xmlns:w14="http://schemas.microsoft.com/office/word/2010/wordml" xmlns:w15="http://schemas.microsoft.com/office/word/2012/wordml" xmlns:w16cex="http://schemas.microsoft.com/office/word/2018/wordml/cex" xmlns:w16cid="http://schemas.microsoft.com/office/word/2016/wordml/cid" xmlns:w16="http://schemas.microsoft.com/office/word/2018/wordml" xmlns:w16sdtdh="http://schemas.microsoft.com/office/word/2020/wordml/sdtdatahash" xmlns:w16se="http://schemas.microsoft.com/office/word/2015/wordml/symex" xmlns:wpg="http://schemas.microsoft.com/office/word/2010/wordprocessingGroup" xmlns:wpi="http://schemas.microsoft.com/office/word/2010/wordprocessingInk" xmlns:wne="http://schemas.microsoft.com/office/word/2006/wordml" xmlns:wps="http://schemas.microsoft.com/office/word/2010/wordprocessingShape" mc:Ignorable="w14 w15 w16se w16cid w16 w16cex w16sdtdh wp14">
   <w:abstractNum w:abstractNumId="0" w15:restartNumberingAfterBreak="0">
     <w:nsid w:val="03E81AC9"/>
     <w:multiLevelType w:val="hybridMultilevel"/>
@@ -4858,7 +4906,7 @@
 </file>
 
 <file path=word/styles.xml><?xml version="1.0" encoding="utf-8"?>
-<w:styles xmlns:mc="http://schemas.openxmlformats.org/markup-compatibility/2006" xmlns:r="http://schemas.openxmlformats.org/officeDocument/2006/relationships" xmlns:w="http://schemas.openxmlformats.org/wordprocessingml/2006/main" xmlns:w14="http://schemas.microsoft.com/office/word/2010/wordml" xmlns:w15="http://schemas.microsoft.com/office/word/2012/wordml" xmlns:w16cex="http://schemas.microsoft.com/office/word/2018/wordml/cex" xmlns:w16cid="http://schemas.microsoft.com/office/word/2016/wordml/cid" xmlns:w16="http://schemas.microsoft.com/office/word/2018/wordml" xmlns:w16du="http://schemas.microsoft.com/office/word/2023/wordml/word16du" xmlns:w16sdtdh="http://schemas.microsoft.com/office/word/2020/wordml/sdtdatahash" xmlns:w16se="http://schemas.microsoft.com/office/word/2015/wordml/symex" mc:Ignorable="w14 w15 w16se w16cid w16 w16cex w16sdtdh w16du">
+<w:styles xmlns:mc="http://schemas.openxmlformats.org/markup-compatibility/2006" xmlns:r="http://schemas.openxmlformats.org/officeDocument/2006/relationships" xmlns:w="http://schemas.openxmlformats.org/wordprocessingml/2006/main" xmlns:w14="http://schemas.microsoft.com/office/word/2010/wordml" xmlns:w15="http://schemas.microsoft.com/office/word/2012/wordml" xmlns:w16cex="http://schemas.microsoft.com/office/word/2018/wordml/cex" xmlns:w16cid="http://schemas.microsoft.com/office/word/2016/wordml/cid" xmlns:w16="http://schemas.microsoft.com/office/word/2018/wordml" xmlns:w16sdtdh="http://schemas.microsoft.com/office/word/2020/wordml/sdtdatahash" xmlns:w16se="http://schemas.microsoft.com/office/word/2015/wordml/symex" mc:Ignorable="w14 w15 w16se w16cid w16 w16cex w16sdtdh">
   <w:docDefaults>
     <w:rPrDefault>
       <w:rPr>

</xml_diff>